<commit_message>
actualización doc Requirements-Student #1
</commit_message>
<xml_diff>
--- a/reports/Student #1/01 - Requirements - Student #1.docx
+++ b/reports/Student #1/01 - Requirements - Student #1.docx
@@ -1427,7 +1427,13 @@
         </w:sdtPr>
         <w:sdtContent>
           <w:r>
-            <w:t xml:space="preserve">    </w:t>
+            <w:t xml:space="preserve">  </w:t>
+          </w:r>
+          <w:r>
+            <w:t>X</w:t>
+          </w:r>
+          <w:r>
+            <w:t xml:space="preserve">  </w:t>
           </w:r>
         </w:sdtContent>
       </w:sdt>
@@ -1824,7 +1830,13 @@
         </w:sdtPr>
         <w:sdtContent>
           <w:r>
-            <w:t xml:space="preserve">    </w:t>
+            <w:t xml:space="preserve">  </w:t>
+          </w:r>
+          <w:r>
+            <w:t>X</w:t>
+          </w:r>
+          <w:r>
+            <w:t xml:space="preserve">  </w:t>
           </w:r>
         </w:sdtContent>
       </w:sdt>
@@ -2238,7 +2250,13 @@
         </w:sdtPr>
         <w:sdtContent>
           <w:r>
-            <w:t xml:space="preserve">    </w:t>
+            <w:t xml:space="preserve">  </w:t>
+          </w:r>
+          <w:r>
+            <w:t>X</w:t>
+          </w:r>
+          <w:r>
+            <w:t xml:space="preserve">  </w:t>
           </w:r>
         </w:sdtContent>
       </w:sdt>
@@ -10293,11 +10311,13 @@
     <w:rsid w:val="007079BA"/>
     <w:rsid w:val="007465A2"/>
     <w:rsid w:val="00751E87"/>
+    <w:rsid w:val="00797DA4"/>
     <w:rsid w:val="00802250"/>
     <w:rsid w:val="008A1472"/>
     <w:rsid w:val="008B1087"/>
     <w:rsid w:val="0093034B"/>
     <w:rsid w:val="00953D97"/>
+    <w:rsid w:val="00976F58"/>
     <w:rsid w:val="00A222AC"/>
     <w:rsid w:val="00A47EDD"/>
     <w:rsid w:val="00AD2A82"/>

</xml_diff>